<commit_message>
Working on Deliverable 2
</commit_message>
<xml_diff>
--- a/Deliverable2/Deliverable2.docx
+++ b/Deliverable2/Deliverable2.docx
@@ -16,21 +16,8 @@
       </w:r>
     </w:p>
     <w:p>
-      <w:proofErr w:type="spellStart"/>
-      <w:r>
-        <w:t>Vipul</w:t>
-      </w:r>
-      <w:proofErr w:type="spellEnd"/>
-      <w:r>
-        <w:t xml:space="preserve"> </w:t>
-      </w:r>
-      <w:proofErr w:type="spellStart"/>
-      <w:r>
-        <w:t>Kohli</w:t>
-      </w:r>
-      <w:proofErr w:type="spellEnd"/>
-      <w:r>
-        <w:t xml:space="preserve">: </w:t>
+      <w:r>
+        <w:t xml:space="preserve">Vipul Kohli: </w:t>
       </w:r>
       <w:r>
         <w:t>UI, gameplay</w:t>
@@ -38,16 +25,11 @@
     </w:p>
     <w:p>
       <w:r>
-        <w:t>Andrew Socha</w:t>
-      </w:r>
-      <w:r>
-        <w:t xml:space="preserve">: </w:t>
+        <w:t xml:space="preserve">Andrew Socha: </w:t>
       </w:r>
       <w:r>
         <w:t>AI communication, AI updates, move validation</w:t>
       </w:r>
-      <w:bookmarkStart w:id="0" w:name="_GoBack"/>
-      <w:bookmarkEnd w:id="0"/>
     </w:p>
     <w:p/>
     <w:p>
@@ -64,19 +46,9 @@
       </w:r>
     </w:p>
     <w:p>
-      <w:proofErr w:type="spellStart"/>
-      <w:r>
-        <w:t>Vipul</w:t>
-      </w:r>
-      <w:proofErr w:type="spellEnd"/>
-      <w:r>
-        <w:t xml:space="preserve"> </w:t>
-      </w:r>
-      <w:proofErr w:type="spellStart"/>
-      <w:r>
-        <w:t>Kohli</w:t>
-      </w:r>
-      <w:proofErr w:type="spellEnd"/>
+      <w:r>
+        <w:t>Vipul Kohli</w:t>
+      </w:r>
     </w:p>
     <w:p/>
     <w:p>
@@ -124,12 +96,35 @@
     </w:p>
     <w:p>
       <w:r>
-        <w:t>7. Victory conditions</w:t>
-      </w:r>
-    </w:p>
-    <w:p>
-      <w:r>
-        <w:t>8. Game board customization (board size, number of pieces, etc.)</w:t>
+        <w:t>7</w:t>
+      </w:r>
+      <w:r>
+        <w:t>. Victory conditions</w:t>
+      </w:r>
+    </w:p>
+    <w:p>
+      <w:r>
+        <w:t>8</w:t>
+      </w:r>
+      <w:r>
+        <w:t>. Handling invalid moves, no AI response, invalid AI URL,</w:t>
+      </w:r>
+      <w:r>
+        <w:t>…</w:t>
+      </w:r>
+      <w:r>
+        <w:t xml:space="preserve"> </w:t>
+      </w:r>
+      <w:r>
+        <w:t>anything else game-breaking</w:t>
+      </w:r>
+    </w:p>
+    <w:p>
+      <w:r>
+        <w:t>9</w:t>
+      </w:r>
+      <w:r>
+        <w:t>. Game board customization (board size, number of pieces, etc.)</w:t>
       </w:r>
     </w:p>
     <w:p/>
@@ -163,12 +158,13 @@
     </w:p>
     <w:p>
       <w:r>
-        <w:t>To AIs:</w:t>
-      </w:r>
-    </w:p>
-    <w:p>
-      <w:r>
-        <w:t xml:space="preserve"> -Formatted as:</w:t>
+        <w:t>To AIs</w:t>
+      </w:r>
+      <w:r>
+        <w:t xml:space="preserve"> from HalmaMessenger</w:t>
+      </w:r>
+      <w:r>
+        <w:t>:</w:t>
       </w:r>
     </w:p>
     <w:p>
@@ -178,75 +174,27 @@
     </w:p>
     <w:p>
       <w:r>
-        <w:t xml:space="preserve">    "</w:t>
-      </w:r>
-      <w:proofErr w:type="gramStart"/>
-      <w:r>
-        <w:t>boardSize</w:t>
-      </w:r>
-      <w:proofErr w:type="gramEnd"/>
-      <w:r>
-        <w:t>":18,</w:t>
-      </w:r>
-    </w:p>
-    <w:p>
-      <w:r>
-        <w:t xml:space="preserve">    "pieces":[{"x":0,"y":0,"damage":0}</w:t>
-      </w:r>
-      <w:proofErr w:type="gramStart"/>
-      <w:r>
-        <w:t>,{</w:t>
-      </w:r>
-      <w:proofErr w:type="gramEnd"/>
-      <w:r>
-        <w:t>"x":1,"y":1,"damage":1}],</w:t>
-      </w:r>
-    </w:p>
-    <w:p>
-      <w:r>
-        <w:t xml:space="preserve">    "destinations":[{"x":0,"y":0}</w:t>
-      </w:r>
-      <w:proofErr w:type="gramStart"/>
-      <w:r>
-        <w:t>,{</w:t>
-      </w:r>
-      <w:proofErr w:type="gramEnd"/>
-      <w:r>
-        <w:t>"x":1,"y":1}],</w:t>
-      </w:r>
-    </w:p>
-    <w:p>
-      <w:r>
-        <w:t xml:space="preserve">    "enemy":[{"x":0,"y":0,"damage":0}</w:t>
-      </w:r>
-      <w:proofErr w:type="gramStart"/>
-      <w:r>
-        <w:t>,{</w:t>
-      </w:r>
-      <w:proofErr w:type="gramEnd"/>
-      <w:r>
-        <w:t>"x":1,"y":1,"damage":1}],</w:t>
-      </w:r>
-    </w:p>
-    <w:p>
-      <w:r>
-        <w:t xml:space="preserve">    "</w:t>
-      </w:r>
-      <w:proofErr w:type="spellStart"/>
-      <w:r>
-        <w:t>enemydestinations</w:t>
-      </w:r>
-      <w:proofErr w:type="spellEnd"/>
-      <w:r>
-        <w:t>":[{"x":0,"y":0}</w:t>
-      </w:r>
-      <w:proofErr w:type="gramStart"/>
-      <w:r>
-        <w:t>,{</w:t>
-      </w:r>
-      <w:proofErr w:type="gramEnd"/>
-      <w:r>
-        <w:t>"x":1,"y":1}]</w:t>
+        <w:t xml:space="preserve">    "boardSize":18,</w:t>
+      </w:r>
+    </w:p>
+    <w:p>
+      <w:r>
+        <w:t xml:space="preserve">    "pieces":[{"x":0,"y":0,"damage":0},{"x":1,"y":1,"damage":1}],</w:t>
+      </w:r>
+    </w:p>
+    <w:p>
+      <w:r>
+        <w:t xml:space="preserve">    "destinations":[{"x":0,"y":0},{"x":1,"y":1}],</w:t>
+      </w:r>
+    </w:p>
+    <w:p>
+      <w:r>
+        <w:t xml:space="preserve">    "enemy":[{"x":0,"y":0,"damage":0},{"x":1,"y":1,"damage":1}],</w:t>
+      </w:r>
+    </w:p>
+    <w:p>
+      <w:r>
+        <w:t xml:space="preserve">    "enemydestinations":[{"x":0,"y":0},{"x":1,"y":1}]</w:t>
       </w:r>
     </w:p>
     <w:p>
@@ -257,17 +205,13 @@
     <w:p/>
     <w:p>
       <w:r>
-        <w:t>From AIs:</w:t>
-      </w:r>
-    </w:p>
-    <w:p>
-      <w:r>
-        <w:t>-The game engine shall receive data from each AI on its next move, including where it is moving from and to.</w:t>
-      </w:r>
-    </w:p>
-    <w:p>
-      <w:r>
-        <w:t xml:space="preserve">  -Formatted as:</w:t>
+        <w:t>From AIs</w:t>
+      </w:r>
+      <w:r>
+        <w:t xml:space="preserve"> to HalmaMessenger</w:t>
+      </w:r>
+      <w:r>
+        <w:t>:</w:t>
       </w:r>
     </w:p>
     <w:p>
@@ -282,15 +226,7 @@
     </w:p>
     <w:p>
       <w:r>
-        <w:t xml:space="preserve">    "to":[{"x":1,"y":1}</w:t>
-      </w:r>
-      <w:proofErr w:type="gramStart"/>
-      <w:r>
-        <w:t>,{</w:t>
-      </w:r>
-      <w:proofErr w:type="gramEnd"/>
-      <w:r>
-        <w:t>"x":2,"y":2}]</w:t>
+        <w:t xml:space="preserve">    "to":[{"x":1,"y":1},{"x":2,"y":2}]</w:t>
       </w:r>
     </w:p>
     <w:p>
@@ -298,174 +234,113 @@
         <w:t xml:space="preserve">  }</w:t>
       </w:r>
     </w:p>
-    <w:p>
-      <w:r>
-        <w:t xml:space="preserve">  -"to" field shall consist of sequence of jump moves</w:t>
-      </w:r>
-    </w:p>
     <w:p/>
     <w:p>
       <w:r>
-        <w:t xml:space="preserve">From Messenger to Official to </w:t>
-      </w:r>
-      <w:proofErr w:type="spellStart"/>
-      <w:r>
-        <w:t>CollisionAnalyst</w:t>
-      </w:r>
-      <w:proofErr w:type="spellEnd"/>
-      <w:r>
-        <w:t>:</w:t>
-      </w:r>
-    </w:p>
-    <w:p>
-      <w:r>
-        <w:t>JSON from AIs to "[-1, -2, 1, 2, 3, 4</w:t>
-      </w:r>
-      <w:proofErr w:type="gramStart"/>
-      <w:r>
-        <w:t>]SPLITSPLIT</w:t>
-      </w:r>
-      <w:proofErr w:type="gramEnd"/>
-      <w:r>
-        <w:t>[-1, -2, 1, 2, 3, 4]"</w:t>
+        <w:t xml:space="preserve">From </w:t>
+      </w:r>
+      <w:r>
+        <w:t>Halma</w:t>
+      </w:r>
+      <w:r>
+        <w:t>Messenger to Official to CollisionAnalyst:</w:t>
+      </w:r>
+    </w:p>
+    <w:p>
+      <w:r>
+        <w:t xml:space="preserve"> </w:t>
+      </w:r>
+      <w:r>
+        <w:t xml:space="preserve"> </w:t>
+      </w:r>
+      <w:r>
+        <w:t>JSON from AIs to "[-1, -2, 1, 2, 3, 4]SPLITSPLIT[-1, -2, 1, 2, 3, 4]"</w:t>
+      </w:r>
+    </w:p>
+    <w:p>
+      <w:r>
+        <w:t xml:space="preserve">  </w:t>
+      </w:r>
+      <w:r>
+        <w:t xml:space="preserve">  </w:t>
+      </w:r>
+      <w:r>
+        <w:t>-</w:t>
+      </w:r>
+      <w:r>
+        <w:t>First array is x,y,damage,team</w:t>
+      </w:r>
+    </w:p>
+    <w:p>
+      <w:r>
+        <w:t xml:space="preserve"> </w:t>
+      </w:r>
+      <w:r>
+        <w:t xml:space="preserve">  </w:t>
+      </w:r>
+      <w:r>
+        <w:t xml:space="preserve"> </w:t>
+      </w:r>
+      <w:r>
+        <w:t>-</w:t>
+      </w:r>
+      <w:r>
+        <w:t>Second and third array is fromX,fromY,JumpX,JumpY,....ToX,ToY</w:t>
       </w:r>
     </w:p>
     <w:p/>
     <w:p>
       <w:r>
-        <w:t xml:space="preserve">First array is </w:t>
-      </w:r>
-      <w:proofErr w:type="spellStart"/>
-      <w:r>
-        <w:t>x</w:t>
-      </w:r>
-      <w:proofErr w:type="gramStart"/>
-      <w:r>
-        <w:t>,y,damage,team</w:t>
-      </w:r>
-      <w:proofErr w:type="spellEnd"/>
-      <w:proofErr w:type="gramEnd"/>
-    </w:p>
-    <w:p>
-      <w:r>
-        <w:t xml:space="preserve">Second and third array is </w:t>
-      </w:r>
-      <w:proofErr w:type="spellStart"/>
-      <w:r>
-        <w:t>fromX</w:t>
-      </w:r>
-      <w:proofErr w:type="gramStart"/>
-      <w:r>
-        <w:t>,fromY,JumpX,JumpY</w:t>
-      </w:r>
-      <w:proofErr w:type="spellEnd"/>
-      <w:proofErr w:type="gramEnd"/>
-      <w:r>
-        <w:t>,....</w:t>
-      </w:r>
-      <w:proofErr w:type="spellStart"/>
-      <w:r>
-        <w:t>ToX,ToY</w:t>
-      </w:r>
-      <w:proofErr w:type="spellEnd"/>
+        <w:t>From CollisionAnalyst to Official to GameBoard:</w:t>
+      </w:r>
+    </w:p>
+    <w:p>
+      <w:r>
+        <w:t xml:space="preserve"> </w:t>
+      </w:r>
+      <w:r>
+        <w:t xml:space="preserve"> </w:t>
+      </w:r>
+      <w:r>
+        <w:t>[3,4,5,0,9,8,1,1]</w:t>
+      </w:r>
+    </w:p>
+    <w:p>
+      <w:r>
+        <w:t xml:space="preserve"> </w:t>
+      </w:r>
+      <w:r>
+        <w:t xml:space="preserve"> </w:t>
+      </w:r>
+      <w:r>
+        <w:t xml:space="preserve">  -</w:t>
+      </w:r>
+      <w:r>
+        <w:t>PieceX, PieceY, PieceDamage, PieceTeam</w:t>
+      </w:r>
+      <w:r>
+        <w:t xml:space="preserve"> (for each AI’s move)</w:t>
+      </w:r>
+      <w:bookmarkStart w:id="0" w:name="_GoBack"/>
+      <w:bookmarkEnd w:id="0"/>
     </w:p>
     <w:p/>
     <w:p>
       <w:r>
-        <w:t xml:space="preserve">From </w:t>
-      </w:r>
-      <w:proofErr w:type="spellStart"/>
-      <w:r>
-        <w:t>CollisionAnalyst</w:t>
-      </w:r>
-      <w:proofErr w:type="spellEnd"/>
-      <w:r>
-        <w:t xml:space="preserve"> to Official to </w:t>
-      </w:r>
-      <w:proofErr w:type="spellStart"/>
-      <w:r>
-        <w:t>GameBoard</w:t>
-      </w:r>
-      <w:proofErr w:type="spellEnd"/>
-      <w:r>
-        <w:t>:</w:t>
-      </w:r>
-    </w:p>
-    <w:p>
-      <w:r>
-        <w:t>[3</w:t>
-      </w:r>
-      <w:proofErr w:type="gramStart"/>
-      <w:r>
-        <w:t>,4,5,0,9,8,1,1</w:t>
-      </w:r>
-      <w:proofErr w:type="gramEnd"/>
-      <w:r>
-        <w:t>]</w:t>
-      </w:r>
-    </w:p>
-    <w:p>
-      <w:proofErr w:type="spellStart"/>
-      <w:r>
-        <w:t>PieceX</w:t>
-      </w:r>
-      <w:proofErr w:type="spellEnd"/>
-      <w:r>
-        <w:t xml:space="preserve">, </w:t>
-      </w:r>
-      <w:proofErr w:type="spellStart"/>
-      <w:r>
-        <w:t>PieceY</w:t>
-      </w:r>
-      <w:proofErr w:type="spellEnd"/>
-      <w:r>
-        <w:t xml:space="preserve">, </w:t>
-      </w:r>
-      <w:proofErr w:type="spellStart"/>
-      <w:r>
-        <w:t>PieceDamage</w:t>
-      </w:r>
-      <w:proofErr w:type="spellEnd"/>
-      <w:r>
-        <w:t xml:space="preserve">, </w:t>
-      </w:r>
-      <w:proofErr w:type="spellStart"/>
-      <w:r>
-        <w:t>PieceTeam</w:t>
-      </w:r>
-      <w:proofErr w:type="spellEnd"/>
-    </w:p>
-    <w:p/>
-    <w:p>
-      <w:r>
-        <w:t xml:space="preserve">From </w:t>
-      </w:r>
-      <w:proofErr w:type="spellStart"/>
-      <w:r>
-        <w:t>GameBoard</w:t>
-      </w:r>
-      <w:proofErr w:type="spellEnd"/>
-      <w:r>
-        <w:t xml:space="preserve"> to </w:t>
-      </w:r>
-      <w:proofErr w:type="spellStart"/>
-      <w:r>
-        <w:t>Gridworld</w:t>
-      </w:r>
-      <w:proofErr w:type="spellEnd"/>
-      <w:r>
-        <w:t>:</w:t>
-      </w:r>
-    </w:p>
-    <w:p>
-      <w:r>
-        <w:t xml:space="preserve">Piece Object </w:t>
-      </w:r>
-      <w:proofErr w:type="spellStart"/>
-      <w:r>
-        <w:t>ArrayList</w:t>
-      </w:r>
-      <w:proofErr w:type="spellEnd"/>
+        <w:lastRenderedPageBreak/>
+        <w:t>From GameBoard to Gridworld:</w:t>
+      </w:r>
+    </w:p>
+    <w:p>
+      <w:r>
+        <w:t xml:space="preserve"> </w:t>
+      </w:r>
+      <w:r>
+        <w:t xml:space="preserve"> </w:t>
+      </w:r>
+      <w:r>
+        <w:t>Piece Object ArrayList</w:t>
+      </w:r>
     </w:p>
     <w:p/>
     <w:p>
@@ -570,20 +445,8 @@
     </w:r>
     <w:r>
       <w:tab/>
+      <w:t>Vipul Kohli</w:t>
     </w:r>
-    <w:proofErr w:type="spellStart"/>
-    <w:r>
-      <w:t>Vipul</w:t>
-    </w:r>
-    <w:proofErr w:type="spellEnd"/>
-    <w:r>
-      <w:t xml:space="preserve"> </w:t>
-    </w:r>
-    <w:proofErr w:type="spellStart"/>
-    <w:r>
-      <w:t>Kohli</w:t>
-    </w:r>
-    <w:proofErr w:type="spellEnd"/>
   </w:p>
 </w:hdr>
 </file>

</xml_diff>

<commit_message>
more work on Deliverable 2
</commit_message>
<xml_diff>
--- a/Deliverable2/Deliverable2.docx
+++ b/Deliverable2/Deliverable2.docx
@@ -141,193 +141,451 @@
         <w:t>D. Test Results</w:t>
       </w:r>
     </w:p>
-    <w:p/>
-    <w:p/>
-    <w:p>
-      <w:pPr>
-        <w:rPr>
-          <w:b/>
-        </w:rPr>
-      </w:pPr>
-      <w:r>
-        <w:rPr>
-          <w:b/>
-        </w:rPr>
-        <w:t>E. Data Formats</w:t>
-      </w:r>
-    </w:p>
-    <w:p>
-      <w:r>
-        <w:t>To AIs</w:t>
-      </w:r>
-      <w:r>
-        <w:t xml:space="preserve"> from HalmaMessenger</w:t>
-      </w:r>
-      <w:r>
-        <w:t>:</w:t>
-      </w:r>
-    </w:p>
-    <w:p>
-      <w:r>
-        <w:t xml:space="preserve">  {</w:t>
-      </w:r>
-    </w:p>
-    <w:p>
-      <w:r>
-        <w:t xml:space="preserve">    "boardSize":18,</w:t>
-      </w:r>
-    </w:p>
-    <w:p>
-      <w:r>
-        <w:t xml:space="preserve">    "pieces":[{"x":0,"y":0,"damage":0},{"x":1,"y":1,"damage":1}],</w:t>
-      </w:r>
-    </w:p>
-    <w:p>
-      <w:r>
-        <w:t xml:space="preserve">    "destinations":[{"x":0,"y":0},{"x":1,"y":1}],</w:t>
-      </w:r>
-    </w:p>
-    <w:p>
-      <w:r>
-        <w:t xml:space="preserve">    "enemy":[{"x":0,"y":0,"damage":0},{"x":1,"y":1,"damage":1}],</w:t>
-      </w:r>
-    </w:p>
-    <w:p>
-      <w:r>
-        <w:t xml:space="preserve">    "enemydestinations":[{"x":0,"y":0},{"x":1,"y":1}]</w:t>
-      </w:r>
-    </w:p>
-    <w:p>
-      <w:r>
-        <w:t xml:space="preserve">  }</w:t>
-      </w:r>
-    </w:p>
-    <w:p/>
-    <w:p>
-      <w:r>
-        <w:t>From AIs</w:t>
-      </w:r>
-      <w:r>
-        <w:t xml:space="preserve"> to HalmaMessenger</w:t>
-      </w:r>
-      <w:r>
-        <w:t>:</w:t>
-      </w:r>
-    </w:p>
-    <w:p>
-      <w:r>
-        <w:t xml:space="preserve">  {</w:t>
-      </w:r>
-    </w:p>
-    <w:p>
-      <w:r>
-        <w:t xml:space="preserve">    "from":{"x":0,"y":0},</w:t>
-      </w:r>
-    </w:p>
-    <w:p>
-      <w:r>
-        <w:t xml:space="preserve">    "to":[{"x":1,"y":1},{"x":2,"y":2}]</w:t>
-      </w:r>
-    </w:p>
-    <w:p>
-      <w:r>
-        <w:t xml:space="preserve">  }</w:t>
-      </w:r>
-    </w:p>
-    <w:p/>
-    <w:p>
-      <w:r>
-        <w:t xml:space="preserve">From </w:t>
-      </w:r>
-      <w:r>
-        <w:t>Halma</w:t>
-      </w:r>
-      <w:r>
-        <w:t>Messenger to Official to CollisionAnalyst:</w:t>
-      </w:r>
-    </w:p>
-    <w:p>
-      <w:r>
-        <w:t xml:space="preserve"> </w:t>
-      </w:r>
-      <w:r>
-        <w:t xml:space="preserve"> </w:t>
-      </w:r>
-      <w:r>
-        <w:t>JSON from AIs to "[-1, -2, 1, 2, 3, 4]SPLITSPLIT[-1, -2, 1, 2, 3, 4]"</w:t>
-      </w:r>
-    </w:p>
-    <w:p>
-      <w:r>
-        <w:t xml:space="preserve">  </w:t>
-      </w:r>
-      <w:r>
-        <w:t xml:space="preserve">  </w:t>
-      </w:r>
-      <w:r>
-        <w:t>-</w:t>
-      </w:r>
-      <w:r>
-        <w:t>First array is x,y,damage,team</w:t>
-      </w:r>
-    </w:p>
-    <w:p>
-      <w:r>
-        <w:t xml:space="preserve"> </w:t>
-      </w:r>
-      <w:r>
-        <w:t xml:space="preserve">  </w:t>
-      </w:r>
-      <w:r>
-        <w:t xml:space="preserve"> </w:t>
-      </w:r>
-      <w:r>
-        <w:t>-</w:t>
-      </w:r>
-      <w:r>
-        <w:t>Second and third array is fromX,fromY,JumpX,JumpY,....ToX,ToY</w:t>
-      </w:r>
-    </w:p>
-    <w:p/>
-    <w:p>
-      <w:r>
-        <w:t>From CollisionAnalyst to Official to GameBoard:</w:t>
-      </w:r>
-    </w:p>
-    <w:p>
-      <w:r>
-        <w:t xml:space="preserve"> </w:t>
-      </w:r>
-      <w:r>
-        <w:t xml:space="preserve"> </w:t>
-      </w:r>
-      <w:r>
-        <w:t>[3,4,5,0,9,8,1,1]</w:t>
-      </w:r>
-    </w:p>
-    <w:p>
-      <w:r>
-        <w:t xml:space="preserve"> </w:t>
-      </w:r>
-      <w:r>
-        <w:t xml:space="preserve"> </w:t>
-      </w:r>
-      <w:r>
-        <w:t xml:space="preserve">  -</w:t>
-      </w:r>
-      <w:r>
-        <w:t>PieceX, PieceY, PieceDamage, PieceTeam</w:t>
-      </w:r>
-      <w:r>
-        <w:t xml:space="preserve"> (for each AI’s move)</w:t>
+    <w:p>
+      <w:r>
+        <w:t>The following is a test to see if the board upd</w:t>
+      </w:r>
+      <w:r>
+        <w:t>ates properly based on data sent</w:t>
       </w:r>
       <w:bookmarkStart w:id="0" w:name="_GoBack"/>
       <w:bookmarkEnd w:id="0"/>
-    </w:p>
-    <w:p/>
-    <w:p>
-      <w:r>
+      <w:r>
+        <w:t xml:space="preserve"> by the AIs. You can see the data sent from the game engine to each of the AIs, as well as each of their responses.</w:t>
+      </w:r>
+    </w:p>
+    <w:p>
+      <w:r>
+        <w:rPr>
+          <w:noProof/>
+        </w:rPr>
+        <w:drawing>
+          <wp:anchor distT="0" distB="0" distL="114300" distR="114300" simplePos="0" relativeHeight="251659264" behindDoc="0" locked="0" layoutInCell="1" allowOverlap="1" wp14:anchorId="204DB948" wp14:editId="60C9CB22">
+            <wp:simplePos x="0" y="0"/>
+            <wp:positionH relativeFrom="column">
+              <wp:posOffset>2847975</wp:posOffset>
+            </wp:positionH>
+            <wp:positionV relativeFrom="paragraph">
+              <wp:posOffset>107315</wp:posOffset>
+            </wp:positionV>
+            <wp:extent cx="2286000" cy="2315210"/>
+            <wp:effectExtent l="0" t="0" r="0" b="8890"/>
+            <wp:wrapSquare wrapText="bothSides"/>
+            <wp:docPr id="3" name="Picture 3"/>
+            <wp:cNvGraphicFramePr>
+              <a:graphicFrameLocks xmlns:a="http://schemas.openxmlformats.org/drawingml/2006/main" noChangeAspect="1"/>
+            </wp:cNvGraphicFramePr>
+            <a:graphic xmlns:a="http://schemas.openxmlformats.org/drawingml/2006/main">
+              <a:graphicData uri="http://schemas.openxmlformats.org/drawingml/2006/picture">
+                <pic:pic xmlns:pic="http://schemas.openxmlformats.org/drawingml/2006/picture">
+                  <pic:nvPicPr>
+                    <pic:cNvPr id="0" name="Deliverable pic3.png"/>
+                    <pic:cNvPicPr/>
+                  </pic:nvPicPr>
+                  <pic:blipFill>
+                    <a:blip r:embed="rId8">
+                      <a:extLst>
+                        <a:ext uri="{28A0092B-C50C-407E-A947-70E740481C1C}">
+                          <a14:useLocalDpi xmlns:a14="http://schemas.microsoft.com/office/drawing/2010/main" val="0"/>
+                        </a:ext>
+                      </a:extLst>
+                    </a:blip>
+                    <a:stretch>
+                      <a:fillRect/>
+                    </a:stretch>
+                  </pic:blipFill>
+                  <pic:spPr>
+                    <a:xfrm>
+                      <a:off x="0" y="0"/>
+                      <a:ext cx="2286000" cy="2315210"/>
+                    </a:xfrm>
+                    <a:prstGeom prst="rect">
+                      <a:avLst/>
+                    </a:prstGeom>
+                  </pic:spPr>
+                </pic:pic>
+              </a:graphicData>
+            </a:graphic>
+            <wp14:sizeRelH relativeFrom="page">
+              <wp14:pctWidth>0</wp14:pctWidth>
+            </wp14:sizeRelH>
+            <wp14:sizeRelV relativeFrom="page">
+              <wp14:pctHeight>0</wp14:pctHeight>
+            </wp14:sizeRelV>
+          </wp:anchor>
+        </w:drawing>
+      </w:r>
+      <w:r>
+        <w:rPr>
+          <w:noProof/>
+        </w:rPr>
+        <w:drawing>
+          <wp:anchor distT="0" distB="0" distL="114300" distR="114300" simplePos="0" relativeHeight="251658240" behindDoc="0" locked="0" layoutInCell="1" allowOverlap="1" wp14:anchorId="0936F831" wp14:editId="1CDC1711">
+            <wp:simplePos x="0" y="0"/>
+            <wp:positionH relativeFrom="column">
+              <wp:posOffset>200025</wp:posOffset>
+            </wp:positionH>
+            <wp:positionV relativeFrom="paragraph">
+              <wp:posOffset>116840</wp:posOffset>
+            </wp:positionV>
+            <wp:extent cx="2286000" cy="2305685"/>
+            <wp:effectExtent l="0" t="0" r="0" b="0"/>
+            <wp:wrapSquare wrapText="bothSides"/>
+            <wp:docPr id="1" name="Picture 1"/>
+            <wp:cNvGraphicFramePr>
+              <a:graphicFrameLocks xmlns:a="http://schemas.openxmlformats.org/drawingml/2006/main" noChangeAspect="1"/>
+            </wp:cNvGraphicFramePr>
+            <a:graphic xmlns:a="http://schemas.openxmlformats.org/drawingml/2006/main">
+              <a:graphicData uri="http://schemas.openxmlformats.org/drawingml/2006/picture">
+                <pic:pic xmlns:pic="http://schemas.openxmlformats.org/drawingml/2006/picture">
+                  <pic:nvPicPr>
+                    <pic:cNvPr id="0" name="Deliverable pic1.png"/>
+                    <pic:cNvPicPr/>
+                  </pic:nvPicPr>
+                  <pic:blipFill>
+                    <a:blip r:embed="rId9">
+                      <a:extLst>
+                        <a:ext uri="{28A0092B-C50C-407E-A947-70E740481C1C}">
+                          <a14:useLocalDpi xmlns:a14="http://schemas.microsoft.com/office/drawing/2010/main" val="0"/>
+                        </a:ext>
+                      </a:extLst>
+                    </a:blip>
+                    <a:stretch>
+                      <a:fillRect/>
+                    </a:stretch>
+                  </pic:blipFill>
+                  <pic:spPr>
+                    <a:xfrm>
+                      <a:off x="0" y="0"/>
+                      <a:ext cx="2286000" cy="2305685"/>
+                    </a:xfrm>
+                    <a:prstGeom prst="rect">
+                      <a:avLst/>
+                    </a:prstGeom>
+                  </pic:spPr>
+                </pic:pic>
+              </a:graphicData>
+            </a:graphic>
+            <wp14:sizeRelH relativeFrom="page">
+              <wp14:pctWidth>0</wp14:pctWidth>
+            </wp14:sizeRelH>
+            <wp14:sizeRelV relativeFrom="page">
+              <wp14:pctHeight>0</wp14:pctHeight>
+            </wp14:sizeRelV>
+          </wp:anchor>
+        </w:drawing>
+      </w:r>
+    </w:p>
+    <w:p/>
+    <w:p/>
+    <w:p/>
+    <w:p/>
+    <w:p/>
+    <w:p/>
+    <w:p/>
+    <w:p/>
+    <w:p/>
+    <w:p/>
+    <w:p/>
+    <w:p/>
+    <w:p/>
+    <w:p>
+      <w:r>
+        <w:tab/>
+      </w:r>
+      <w:r>
+        <w:tab/>
+        <w:t>Board Before</w:t>
+      </w:r>
+      <w:r>
+        <w:tab/>
+      </w:r>
+      <w:r>
+        <w:tab/>
+      </w:r>
+      <w:r>
+        <w:tab/>
+      </w:r>
+      <w:r>
+        <w:tab/>
+      </w:r>
+      <w:r>
+        <w:tab/>
+        <w:t>Board After</w:t>
+      </w:r>
+    </w:p>
+    <w:p/>
+    <w:p>
+      <w:r>
+        <w:rPr>
+          <w:noProof/>
+        </w:rPr>
+        <w:drawing>
+          <wp:anchor distT="0" distB="0" distL="114300" distR="114300" simplePos="0" relativeHeight="251660288" behindDoc="0" locked="0" layoutInCell="1" allowOverlap="1" wp14:anchorId="05DF5E56" wp14:editId="6532B141">
+            <wp:simplePos x="0" y="0"/>
+            <wp:positionH relativeFrom="column">
+              <wp:posOffset>0</wp:posOffset>
+            </wp:positionH>
+            <wp:positionV relativeFrom="paragraph">
+              <wp:posOffset>231140</wp:posOffset>
+            </wp:positionV>
+            <wp:extent cx="5943600" cy="460375"/>
+            <wp:effectExtent l="0" t="0" r="0" b="0"/>
+            <wp:wrapSquare wrapText="bothSides"/>
+            <wp:docPr id="2" name="Picture 2"/>
+            <wp:cNvGraphicFramePr>
+              <a:graphicFrameLocks xmlns:a="http://schemas.openxmlformats.org/drawingml/2006/main" noChangeAspect="1"/>
+            </wp:cNvGraphicFramePr>
+            <a:graphic xmlns:a="http://schemas.openxmlformats.org/drawingml/2006/main">
+              <a:graphicData uri="http://schemas.openxmlformats.org/drawingml/2006/picture">
+                <pic:pic xmlns:pic="http://schemas.openxmlformats.org/drawingml/2006/picture">
+                  <pic:nvPicPr>
+                    <pic:cNvPr id="0" name="Deliverable pic2.png"/>
+                    <pic:cNvPicPr/>
+                  </pic:nvPicPr>
+                  <pic:blipFill>
+                    <a:blip r:embed="rId10">
+                      <a:extLst>
+                        <a:ext uri="{28A0092B-C50C-407E-A947-70E740481C1C}">
+                          <a14:useLocalDpi xmlns:a14="http://schemas.microsoft.com/office/drawing/2010/main" val="0"/>
+                        </a:ext>
+                      </a:extLst>
+                    </a:blip>
+                    <a:stretch>
+                      <a:fillRect/>
+                    </a:stretch>
+                  </pic:blipFill>
+                  <pic:spPr>
+                    <a:xfrm>
+                      <a:off x="0" y="0"/>
+                      <a:ext cx="5943600" cy="460375"/>
+                    </a:xfrm>
+                    <a:prstGeom prst="rect">
+                      <a:avLst/>
+                    </a:prstGeom>
+                  </pic:spPr>
+                </pic:pic>
+              </a:graphicData>
+            </a:graphic>
+            <wp14:sizeRelH relativeFrom="page">
+              <wp14:pctWidth>0</wp14:pctWidth>
+            </wp14:sizeRelH>
+            <wp14:sizeRelV relativeFrom="page">
+              <wp14:pctHeight>0</wp14:pctHeight>
+            </wp14:sizeRelV>
+          </wp:anchor>
+        </w:drawing>
+      </w:r>
+      <w:r>
+        <w:t>Game Engine and UI communication:</w:t>
+      </w:r>
+    </w:p>
+    <w:p>
+      <w:pPr>
+        <w:rPr>
+          <w:b/>
+        </w:rPr>
+      </w:pPr>
+    </w:p>
+    <w:p>
+      <w:pPr>
+        <w:rPr>
+          <w:b/>
+        </w:rPr>
+      </w:pPr>
+      <w:r>
+        <w:rPr>
+          <w:b/>
+        </w:rPr>
+        <w:br w:type="page"/>
+      </w:r>
+    </w:p>
+    <w:p>
+      <w:pPr>
+        <w:rPr>
+          <w:b/>
+        </w:rPr>
+      </w:pPr>
+      <w:r>
+        <w:rPr>
+          <w:b/>
+        </w:rPr>
         <w:lastRenderedPageBreak/>
+        <w:t>E. Data Formats</w:t>
+      </w:r>
+    </w:p>
+    <w:p>
+      <w:r>
+        <w:t>F</w:t>
+      </w:r>
+      <w:r>
+        <w:t>rom HalmaMessenger</w:t>
+      </w:r>
+      <w:r>
+        <w:t xml:space="preserve"> to AIs</w:t>
+      </w:r>
+      <w:r>
+        <w:t>:</w:t>
+      </w:r>
+    </w:p>
+    <w:p>
+      <w:r>
+        <w:t xml:space="preserve">  {</w:t>
+      </w:r>
+    </w:p>
+    <w:p>
+      <w:r>
+        <w:t xml:space="preserve">    "boardSize":18,</w:t>
+      </w:r>
+    </w:p>
+    <w:p>
+      <w:r>
+        <w:t xml:space="preserve">    "pieces":[{"x":0,"y":0,"damage":0},{"x":1,"y":1,"damage":1}],</w:t>
+      </w:r>
+    </w:p>
+    <w:p>
+      <w:r>
+        <w:t xml:space="preserve">    "destinations":[{"x":0,"y":0},{"x":1,"y":1}],</w:t>
+      </w:r>
+    </w:p>
+    <w:p>
+      <w:r>
+        <w:t xml:space="preserve">    "enemy":[{"x":0,"y":0,"damage":0},{"x":1,"y":1,"damage":1}],</w:t>
+      </w:r>
+    </w:p>
+    <w:p>
+      <w:r>
+        <w:t xml:space="preserve">    "enemydestinations":[{"x":0,"y":0},{"x":1,"y":1}]</w:t>
+      </w:r>
+    </w:p>
+    <w:p>
+      <w:r>
+        <w:t xml:space="preserve">  }</w:t>
+      </w:r>
+    </w:p>
+    <w:p/>
+    <w:p>
+      <w:r>
+        <w:t>From AIs</w:t>
+      </w:r>
+      <w:r>
+        <w:t xml:space="preserve"> to HalmaMessenger</w:t>
+      </w:r>
+      <w:r>
+        <w:t>:</w:t>
+      </w:r>
+    </w:p>
+    <w:p>
+      <w:r>
+        <w:t xml:space="preserve">  {</w:t>
+      </w:r>
+    </w:p>
+    <w:p>
+      <w:r>
+        <w:t xml:space="preserve">    "from":{"x":0,"y":0},</w:t>
+      </w:r>
+    </w:p>
+    <w:p>
+      <w:r>
+        <w:t xml:space="preserve">    "to":[{"x":1,"y":1},{"x":2,"y":2}]</w:t>
+      </w:r>
+    </w:p>
+    <w:p>
+      <w:r>
+        <w:t xml:space="preserve">  }</w:t>
+      </w:r>
+    </w:p>
+    <w:p/>
+    <w:p>
+      <w:r>
+        <w:t xml:space="preserve">From </w:t>
+      </w:r>
+      <w:r>
+        <w:t>Halma</w:t>
+      </w:r>
+      <w:r>
+        <w:t>Messenger to Official to CollisionAnalyst:</w:t>
+      </w:r>
+    </w:p>
+    <w:p>
+      <w:r>
+        <w:t xml:space="preserve"> </w:t>
+      </w:r>
+      <w:r>
+        <w:t xml:space="preserve"> </w:t>
+      </w:r>
+      <w:r>
+        <w:t>JSON from AIs to "[-1, -2, 1, 2, 3, 4]SPLITSPLIT[-1, -2, 1, 2, 3, 4]"</w:t>
+      </w:r>
+    </w:p>
+    <w:p>
+      <w:r>
+        <w:t xml:space="preserve">  </w:t>
+      </w:r>
+      <w:r>
+        <w:t xml:space="preserve">  </w:t>
+      </w:r>
+      <w:r>
+        <w:t>-</w:t>
+      </w:r>
+      <w:r>
+        <w:t>First array is x,y,damage,team</w:t>
+      </w:r>
+    </w:p>
+    <w:p>
+      <w:r>
+        <w:t xml:space="preserve"> </w:t>
+      </w:r>
+      <w:r>
+        <w:t xml:space="preserve">  </w:t>
+      </w:r>
+      <w:r>
+        <w:t xml:space="preserve"> </w:t>
+      </w:r>
+      <w:r>
+        <w:t>-</w:t>
+      </w:r>
+      <w:r>
+        <w:t>Second and third array is fromX,fromY,JumpX,JumpY,....ToX,ToY</w:t>
+      </w:r>
+    </w:p>
+    <w:p/>
+    <w:p>
+      <w:r>
+        <w:t>From CollisionAnalyst to Official to GameBoard:</w:t>
+      </w:r>
+    </w:p>
+    <w:p>
+      <w:r>
+        <w:t xml:space="preserve"> </w:t>
+      </w:r>
+      <w:r>
+        <w:t xml:space="preserve"> </w:t>
+      </w:r>
+      <w:r>
+        <w:t>[3,4,5,0,9,8,1,1]</w:t>
+      </w:r>
+    </w:p>
+    <w:p>
+      <w:r>
+        <w:t xml:space="preserve"> </w:t>
+      </w:r>
+      <w:r>
+        <w:t xml:space="preserve"> </w:t>
+      </w:r>
+      <w:r>
+        <w:t xml:space="preserve">  -</w:t>
+      </w:r>
+      <w:r>
+        <w:t>PieceX, PieceY, PieceDamage, PieceTeam</w:t>
+      </w:r>
+      <w:r>
+        <w:t xml:space="preserve"> (for each AI’s move)</w:t>
+      </w:r>
+    </w:p>
+    <w:p/>
+    <w:p>
+      <w:r>
         <w:t>From GameBoard to Gridworld:</w:t>
       </w:r>
     </w:p>
@@ -357,7 +615,7 @@
       </w:r>
     </w:p>
     <w:p>
-      <w:hyperlink r:id="rId8" w:history="1">
+      <w:hyperlink r:id="rId11" w:history="1">
         <w:r>
           <w:rPr>
             <w:rStyle w:val="Hyperlink"/>
@@ -368,7 +626,7 @@
     </w:p>
     <w:p/>
     <w:sectPr>
-      <w:headerReference w:type="default" r:id="rId9"/>
+      <w:headerReference w:type="default" r:id="rId12"/>
       <w:pgSz w:w="12240" w:h="15840"/>
       <w:pgMar w:top="1440" w:right="1440" w:bottom="1440" w:left="1440" w:header="720" w:footer="720" w:gutter="0"/>
       <w:cols w:space="720"/>
@@ -795,6 +1053,33 @@
     <w:uiPriority w:val="99"/>
     <w:rsid w:val="00DD2C72"/>
   </w:style>
+  <w:style w:type="paragraph" w:styleId="BalloonText">
+    <w:name w:val="Balloon Text"/>
+    <w:basedOn w:val="Normal"/>
+    <w:link w:val="BalloonTextChar"/>
+    <w:uiPriority w:val="99"/>
+    <w:semiHidden/>
+    <w:unhideWhenUsed/>
+    <w:rsid w:val="003F604D"/>
+    <w:rPr>
+      <w:rFonts w:ascii="Tahoma" w:hAnsi="Tahoma" w:cs="Tahoma"/>
+      <w:sz w:val="16"/>
+      <w:szCs w:val="16"/>
+    </w:rPr>
+  </w:style>
+  <w:style w:type="character" w:customStyle="1" w:styleId="BalloonTextChar">
+    <w:name w:val="Balloon Text Char"/>
+    <w:basedOn w:val="DefaultParagraphFont"/>
+    <w:link w:val="BalloonText"/>
+    <w:uiPriority w:val="99"/>
+    <w:semiHidden/>
+    <w:rsid w:val="003F604D"/>
+    <w:rPr>
+      <w:rFonts w:ascii="Tahoma" w:hAnsi="Tahoma" w:cs="Tahoma"/>
+      <w:sz w:val="16"/>
+      <w:szCs w:val="16"/>
+    </w:rPr>
+  </w:style>
 </w:styles>
 </file>
 
@@ -1044,6 +1329,33 @@
     <w:link w:val="Footer"/>
     <w:uiPriority w:val="99"/>
     <w:rsid w:val="00DD2C72"/>
+  </w:style>
+  <w:style w:type="paragraph" w:styleId="BalloonText">
+    <w:name w:val="Balloon Text"/>
+    <w:basedOn w:val="Normal"/>
+    <w:link w:val="BalloonTextChar"/>
+    <w:uiPriority w:val="99"/>
+    <w:semiHidden/>
+    <w:unhideWhenUsed/>
+    <w:rsid w:val="003F604D"/>
+    <w:rPr>
+      <w:rFonts w:ascii="Tahoma" w:hAnsi="Tahoma" w:cs="Tahoma"/>
+      <w:sz w:val="16"/>
+      <w:szCs w:val="16"/>
+    </w:rPr>
+  </w:style>
+  <w:style w:type="character" w:customStyle="1" w:styleId="BalloonTextChar">
+    <w:name w:val="Balloon Text Char"/>
+    <w:basedOn w:val="DefaultParagraphFont"/>
+    <w:link w:val="BalloonText"/>
+    <w:uiPriority w:val="99"/>
+    <w:semiHidden/>
+    <w:rsid w:val="003F604D"/>
+    <w:rPr>
+      <w:rFonts w:ascii="Tahoma" w:hAnsi="Tahoma" w:cs="Tahoma"/>
+      <w:sz w:val="16"/>
+      <w:szCs w:val="16"/>
+    </w:rPr>
   </w:style>
 </w:styles>
 </file>

</xml_diff>